<commit_message>
Created Feedback forms for user testing
Feedback forms prompt users to navigate through the website and take note of opinions. 

Updated consent form to use one of the teams communication emails.
</commit_message>
<xml_diff>
--- a/doc/user-testing/Consent Forms.docx
+++ b/doc/user-testing/Consent Forms.docx
@@ -277,12 +277,21 @@
           <w:szCs w:val="22"/>
         </w:rPr>
       </w:pPr>
-      <w:r>
-        <w:rPr>
-          <w:sz w:val="22"/>
-          <w:szCs w:val="22"/>
-        </w:rPr>
-        <w:t>Erjil De Vera</w:t>
+      <w:proofErr w:type="spellStart"/>
+      <w:r>
+        <w:rPr>
+          <w:sz w:val="22"/>
+          <w:szCs w:val="22"/>
+        </w:rPr>
+        <w:t>Erjil</w:t>
+      </w:r>
+      <w:proofErr w:type="spellEnd"/>
+      <w:r>
+        <w:rPr>
+          <w:sz w:val="22"/>
+          <w:szCs w:val="22"/>
+        </w:rPr>
+        <w:t xml:space="preserve"> De Vera</w:t>
       </w:r>
     </w:p>
     <w:p>
@@ -385,8 +394,17 @@
                 <w:sz w:val="22"/>
                 <w:szCs w:val="22"/>
               </w:rPr>
-              <w:t>Natasha Fotoohi</w:t>
+              <w:t xml:space="preserve">Natasha </w:t>
             </w:r>
+            <w:proofErr w:type="spellStart"/>
+            <w:r>
+              <w:rPr>
+                <w:sz w:val="22"/>
+                <w:szCs w:val="22"/>
+              </w:rPr>
+              <w:t>Fotoohi</w:t>
+            </w:r>
+            <w:proofErr w:type="spellEnd"/>
           </w:p>
           <w:p>
             <w:pPr>
@@ -422,12 +440,21 @@
                 <w:szCs w:val="22"/>
               </w:rPr>
             </w:pPr>
+            <w:proofErr w:type="spellStart"/>
             <w:r>
               <w:rPr>
                 <w:sz w:val="22"/>
                 <w:szCs w:val="22"/>
               </w:rPr>
-              <w:t>Zubiya Malek</w:t>
+              <w:t>Zubiya</w:t>
+            </w:r>
+            <w:proofErr w:type="spellEnd"/>
+            <w:r>
+              <w:rPr>
+                <w:sz w:val="22"/>
+                <w:szCs w:val="22"/>
+              </w:rPr>
+              <w:t xml:space="preserve"> Malek</w:t>
             </w:r>
           </w:p>
           <w:p>
@@ -650,7 +677,7 @@
             <w:sz w:val="22"/>
             <w:szCs w:val="22"/>
           </w:rPr>
-          <w:t>Zlac190@live.rhul.ac.uk</w:t>
+          <w:t>abigail.hunter-blanco.2022@live.rhul.ac.uk</w:t>
         </w:r>
       </w:hyperlink>
     </w:p>

</xml_diff>